<commit_message>
ML classification and theory added
</commit_message>
<xml_diff>
--- a/ML Data Science.docx
+++ b/ML Data Science.docx
@@ -293,6 +293,456 @@
       <w:pPr>
         <w:rPr/>
       </w:pPr>
+      <w:r>
+        <w:rPr>
+          <w:rtl w:val="0"/>
+        </w:rPr>
+      </w:r>
+    </w:p>
+    <w:p>
+      <w:pPr>
+        <w:rPr>
+          <w:b w:val="1"/>
+        </w:rPr>
+      </w:pPr>
+      <w:r>
+        <w:rPr>
+          <w:b w:val="1"/>
+          <w:rtl w:val="0"/>
+        </w:rPr>
+        <w:t xml:space="preserve">Learn from data and predict something. </w:t>
+      </w:r>
+    </w:p>
+    <w:p>
+      <w:pPr>
+        <w:rPr>
+          <w:b w:val="1"/>
+        </w:rPr>
+      </w:pPr>
+      <w:r>
+        <w:rPr>
+          <w:rtl w:val="0"/>
+        </w:rPr>
+      </w:r>
+    </w:p>
+    <w:p>
+      <w:pPr>
+        <w:rPr>
+          <w:b w:val="1"/>
+          <w:color w:val="525252"/>
+          <w:sz w:val="24"/>
+          <w:szCs w:val="24"/>
+          <w:highlight w:val="white"/>
+        </w:rPr>
+      </w:pPr>
+      <w:r>
+        <w:rPr>
+          <w:b w:val="1"/>
+          <w:color w:val="525252"/>
+          <w:sz w:val="24"/>
+          <w:szCs w:val="24"/>
+          <w:highlight w:val="green"/>
+          <w:rtl w:val="0"/>
+        </w:rPr>
+        <w:t xml:space="preserve">Supervised learning,</w:t>
+      </w:r>
+      <w:r>
+        <w:rPr>
+          <w:b w:val="1"/>
+          <w:color w:val="525252"/>
+          <w:sz w:val="24"/>
+          <w:szCs w:val="24"/>
+          <w:highlight w:val="white"/>
+          <w:rtl w:val="0"/>
+        </w:rPr>
+        <w:t xml:space="preserve"> also known as supervised machine learning, is a subcategory of </w:t>
+      </w:r>
+      <w:hyperlink r:id="rId11">
+        <w:r>
+          <w:rPr>
+            <w:b w:val="1"/>
+            <w:color w:val="0062ff"/>
+            <w:sz w:val="24"/>
+            <w:szCs w:val="24"/>
+            <w:highlight w:val="white"/>
+            <w:rtl w:val="0"/>
+          </w:rPr>
+          <w:t xml:space="preserve">machine learning</w:t>
+        </w:r>
+      </w:hyperlink>
+      <w:r>
+        <w:rPr>
+          <w:b w:val="1"/>
+          <w:color w:val="525252"/>
+          <w:sz w:val="24"/>
+          <w:szCs w:val="24"/>
+          <w:highlight w:val="white"/>
+          <w:rtl w:val="0"/>
+        </w:rPr>
+        <w:t xml:space="preserve"> and </w:t>
+      </w:r>
+      <w:hyperlink r:id="rId12">
+        <w:r>
+          <w:rPr>
+            <w:b w:val="1"/>
+            <w:color w:val="0062ff"/>
+            <w:sz w:val="24"/>
+            <w:szCs w:val="24"/>
+            <w:highlight w:val="white"/>
+            <w:rtl w:val="0"/>
+          </w:rPr>
+          <w:t xml:space="preserve">artificial intelligence</w:t>
+        </w:r>
+      </w:hyperlink>
+      <w:r>
+        <w:rPr>
+          <w:b w:val="1"/>
+          <w:color w:val="525252"/>
+          <w:sz w:val="24"/>
+          <w:szCs w:val="24"/>
+          <w:highlight w:val="white"/>
+          <w:rtl w:val="0"/>
+        </w:rPr>
+        <w:t xml:space="preserve">. It is defined by its use of labeled datasets to train algorithms to classify data or predict outcomes accurately.</w:t>
+      </w:r>
+    </w:p>
+    <w:p>
+      <w:pPr>
+        <w:rPr>
+          <w:b w:val="1"/>
+          <w:color w:val="525252"/>
+          <w:sz w:val="24"/>
+          <w:szCs w:val="24"/>
+          <w:highlight w:val="white"/>
+        </w:rPr>
+      </w:pPr>
+      <w:r>
+        <w:rPr>
+          <w:rtl w:val="0"/>
+        </w:rPr>
+      </w:r>
+    </w:p>
+    <w:p>
+      <w:pPr>
+        <w:rPr>
+          <w:b w:val="1"/>
+          <w:color w:val="6c6c6c"/>
+          <w:sz w:val="27"/>
+          <w:szCs w:val="27"/>
+          <w:highlight w:val="white"/>
+        </w:rPr>
+      </w:pPr>
+      <w:r>
+        <w:rPr>
+          <w:b w:val="1"/>
+          <w:color w:val="6c6c6c"/>
+          <w:sz w:val="27"/>
+          <w:szCs w:val="27"/>
+          <w:highlight w:val="green"/>
+          <w:rtl w:val="0"/>
+        </w:rPr>
+        <w:t xml:space="preserve">Unsupervised learning</w:t>
+      </w:r>
+      <w:r>
+        <w:rPr>
+          <w:b w:val="1"/>
+          <w:color w:val="6c6c6c"/>
+          <w:sz w:val="27"/>
+          <w:szCs w:val="27"/>
+          <w:highlight w:val="white"/>
+          <w:rtl w:val="0"/>
+        </w:rPr>
+        <w:t xml:space="preserve"> refers to the use of artificial intelligence (</w:t>
+      </w:r>
+      <w:hyperlink r:id="rId13">
+        <w:r>
+          <w:rPr>
+            <w:b w:val="1"/>
+            <w:color w:val="00b3ac"/>
+            <w:sz w:val="27"/>
+            <w:szCs w:val="27"/>
+            <w:highlight w:val="white"/>
+            <w:u w:val="single"/>
+            <w:rtl w:val="0"/>
+          </w:rPr>
+          <w:t xml:space="preserve">AI</w:t>
+        </w:r>
+      </w:hyperlink>
+      <w:r>
+        <w:rPr>
+          <w:b w:val="1"/>
+          <w:color w:val="6c6c6c"/>
+          <w:sz w:val="27"/>
+          <w:szCs w:val="27"/>
+          <w:highlight w:val="white"/>
+          <w:rtl w:val="0"/>
+        </w:rPr>
+        <w:t xml:space="preserve">) algorithms to identify patterns in data sets containing data points that are neither classified nor labeled</w:t>
+      </w:r>
+    </w:p>
+    <w:p>
+      <w:pPr>
+        <w:rPr>
+          <w:b w:val="1"/>
+          <w:color w:val="6c6c6c"/>
+          <w:sz w:val="27"/>
+          <w:szCs w:val="27"/>
+          <w:highlight w:val="white"/>
+        </w:rPr>
+      </w:pPr>
+      <w:r>
+        <w:rPr>
+          <w:rtl w:val="0"/>
+        </w:rPr>
+      </w:r>
+    </w:p>
+    <w:p>
+      <w:pPr>
+        <w:rPr>
+          <w:b w:val="1"/>
+          <w:color w:val="202124"/>
+          <w:sz w:val="24"/>
+          <w:szCs w:val="24"/>
+          <w:highlight w:val="white"/>
+        </w:rPr>
+      </w:pPr>
+      <w:r>
+        <w:rPr>
+          <w:b w:val="1"/>
+          <w:color w:val="202124"/>
+          <w:sz w:val="24"/>
+          <w:szCs w:val="24"/>
+          <w:highlight w:val="green"/>
+          <w:rtl w:val="0"/>
+        </w:rPr>
+        <w:t xml:space="preserve">Reinforcement learning </w:t>
+      </w:r>
+      <w:r>
+        <w:rPr>
+          <w:b w:val="1"/>
+          <w:color w:val="202124"/>
+          <w:sz w:val="24"/>
+          <w:szCs w:val="24"/>
+          <w:highlight w:val="white"/>
+          <w:rtl w:val="0"/>
+        </w:rPr>
+        <w:t xml:space="preserve">is a machine learning training method based on rewarding desired behaviors and/or punishing undesired ones. In general, a reinforcement learning agent is able to perceive and interpret its environment, take actions and learn through trial and error.</w:t>
+      </w:r>
+    </w:p>
+    <w:p>
+      <w:pPr>
+        <w:rPr>
+          <w:b w:val="1"/>
+          <w:color w:val="202124"/>
+          <w:sz w:val="24"/>
+          <w:szCs w:val="24"/>
+          <w:highlight w:val="white"/>
+        </w:rPr>
+      </w:pPr>
+      <w:r>
+        <w:rPr>
+          <w:rtl w:val="0"/>
+        </w:rPr>
+      </w:r>
+    </w:p>
+    <w:p>
+      <w:pPr>
+        <w:rPr>
+          <w:b w:val="1"/>
+          <w:color w:val="202124"/>
+          <w:sz w:val="24"/>
+          <w:szCs w:val="24"/>
+          <w:highlight w:val="white"/>
+        </w:rPr>
+      </w:pPr>
+      <w:r>
+        <w:rPr>
+          <w:rtl w:val="0"/>
+        </w:rPr>
+      </w:r>
+    </w:p>
+    <w:p>
+      <w:pPr>
+        <w:rPr>
+          <w:b w:val="1"/>
+          <w:color w:val="202124"/>
+          <w:sz w:val="24"/>
+          <w:szCs w:val="24"/>
+          <w:highlight w:val="white"/>
+        </w:rPr>
+      </w:pPr>
+      <w:r>
+        <w:rPr>
+          <w:rtl w:val="0"/>
+        </w:rPr>
+      </w:r>
+    </w:p>
+    <w:p>
+      <w:pPr>
+        <w:rPr>
+          <w:b w:val="1"/>
+          <w:color w:val="6c6c6c"/>
+          <w:sz w:val="27"/>
+          <w:szCs w:val="27"/>
+          <w:highlight w:val="white"/>
+        </w:rPr>
+      </w:pPr>
+      <w:r>
+        <w:rPr>
+          <w:rtl w:val="0"/>
+        </w:rPr>
+      </w:r>
+    </w:p>
+    <w:p>
+      <w:pPr>
+        <w:rPr>
+          <w:b w:val="1"/>
+          <w:color w:val="6c6c6c"/>
+          <w:sz w:val="27"/>
+          <w:szCs w:val="27"/>
+          <w:highlight w:val="white"/>
+        </w:rPr>
+      </w:pPr>
+      <w:r>
+        <w:rPr>
+          <w:rtl w:val="0"/>
+        </w:rPr>
+      </w:r>
+    </w:p>
+    <w:p>
+      <w:pPr>
+        <w:rPr/>
+      </w:pPr>
+      <w:r>
+        <w:rPr>
+          <w:rtl w:val="0"/>
+        </w:rPr>
+      </w:r>
+    </w:p>
+    <w:p>
+      <w:pPr>
+        <w:rPr/>
+      </w:pPr>
+      <w:r>
+        <w:rPr/>
+        <w:drawing>
+          <wp:inline distB="114300" distT="114300" distL="114300" distR="114300">
+            <wp:extent cx="5943600" cy="3111500"/>
+            <wp:effectExtent b="0" l="0" r="0" t="0"/>
+            <wp:docPr id="2" name="image3.png"/>
+            <a:graphic>
+              <a:graphicData uri="http://schemas.openxmlformats.org/drawingml/2006/picture">
+                <pic:pic>
+                  <pic:nvPicPr>
+                    <pic:cNvPr id="0" name="image3.png"/>
+                    <pic:cNvPicPr preferRelativeResize="0"/>
+                  </pic:nvPicPr>
+                  <pic:blipFill>
+                    <a:blip r:embed="rId14"/>
+                    <a:srcRect b="0" l="0" r="0" t="0"/>
+                    <a:stretch>
+                      <a:fillRect/>
+                    </a:stretch>
+                  </pic:blipFill>
+                  <pic:spPr>
+                    <a:xfrm>
+                      <a:off x="0" y="0"/>
+                      <a:ext cx="5943600" cy="3111500"/>
+                    </a:xfrm>
+                    <a:prstGeom prst="rect"/>
+                    <a:ln/>
+                  </pic:spPr>
+                </pic:pic>
+              </a:graphicData>
+            </a:graphic>
+          </wp:inline>
+        </w:drawing>
+      </w:r>
+      <w:r>
+        <w:rPr>
+          <w:rtl w:val="0"/>
+        </w:rPr>
+      </w:r>
+    </w:p>
+    <w:p>
+      <w:pPr>
+        <w:rPr/>
+      </w:pPr>
+      <w:r>
+        <w:rPr>
+          <w:rtl w:val="0"/>
+        </w:rPr>
+      </w:r>
+    </w:p>
+    <w:p>
+      <w:pPr>
+        <w:rPr/>
+      </w:pPr>
+      <w:r>
+        <w:rPr>
+          <w:rtl w:val="0"/>
+        </w:rPr>
+      </w:r>
+    </w:p>
+    <w:p>
+      <w:pPr>
+        <w:rPr/>
+      </w:pPr>
+      <w:r>
+        <w:rPr>
+          <w:rtl w:val="0"/>
+        </w:rPr>
+      </w:r>
+    </w:p>
+    <w:p>
+      <w:pPr>
+        <w:rPr/>
+      </w:pPr>
+      <w:r>
+        <w:rPr>
+          <w:rtl w:val="0"/>
+        </w:rPr>
+      </w:r>
+    </w:p>
+    <w:p>
+      <w:pPr>
+        <w:rPr/>
+      </w:pPr>
+      <w:r>
+        <w:rPr/>
+        <w:drawing>
+          <wp:inline distB="114300" distT="114300" distL="114300" distR="114300">
+            <wp:extent cx="5943600" cy="3162300"/>
+            <wp:effectExtent b="0" l="0" r="0" t="0"/>
+            <wp:docPr id="3" name="image2.png"/>
+            <a:graphic>
+              <a:graphicData uri="http://schemas.openxmlformats.org/drawingml/2006/picture">
+                <pic:pic>
+                  <pic:nvPicPr>
+                    <pic:cNvPr id="0" name="image2.png"/>
+                    <pic:cNvPicPr preferRelativeResize="0"/>
+                  </pic:nvPicPr>
+                  <pic:blipFill>
+                    <a:blip r:embed="rId15"/>
+                    <a:srcRect b="0" l="0" r="0" t="0"/>
+                    <a:stretch>
+                      <a:fillRect/>
+                    </a:stretch>
+                  </pic:blipFill>
+                  <pic:spPr>
+                    <a:xfrm>
+                      <a:off x="0" y="0"/>
+                      <a:ext cx="5943600" cy="3162300"/>
+                    </a:xfrm>
+                    <a:prstGeom prst="rect"/>
+                    <a:ln/>
+                  </pic:spPr>
+                </pic:pic>
+              </a:graphicData>
+            </a:graphic>
+          </wp:inline>
+        </w:drawing>
+      </w:r>
       <w:r>
         <w:rPr>
           <w:rtl w:val="0"/>

</xml_diff>

<commit_message>
added process of building ML and Data Science Framework
</commit_message>
<xml_diff>
--- a/ML Data Science.docx
+++ b/ML Data Science.docx
@@ -4,12 +4,19 @@
   <w:body>
     <w:p>
       <w:pPr>
-        <w:rPr/>
+        <w:rPr>
+          <w:rFonts w:ascii="Times New Roman" w:cs="Times New Roman" w:eastAsia="Times New Roman" w:hAnsi="Times New Roman"/>
+          <w:sz w:val="24"/>
+          <w:szCs w:val="24"/>
+        </w:rPr>
       </w:pPr>
       <w:hyperlink r:id="rId6">
         <w:r>
           <w:rPr>
+            <w:rFonts w:ascii="Times New Roman" w:cs="Times New Roman" w:eastAsia="Times New Roman" w:hAnsi="Times New Roman"/>
             <w:color w:val="1155cc"/>
+            <w:sz w:val="24"/>
+            <w:szCs w:val="24"/>
             <w:u w:val="single"/>
             <w:rtl w:val="0"/>
           </w:rPr>
@@ -24,30 +31,47 @@
     </w:p>
     <w:p>
       <w:pPr>
-        <w:rPr/>
-      </w:pPr>
-      <w:r>
-        <w:rPr>
-          <w:rtl w:val="0"/>
-        </w:rPr>
-      </w:r>
-    </w:p>
-    <w:p>
-      <w:pPr>
-        <w:rPr/>
-      </w:pPr>
-      <w:r>
-        <w:rPr>
-          <w:rtl w:val="0"/>
-        </w:rPr>
-      </w:r>
-    </w:p>
-    <w:p>
-      <w:pPr>
-        <w:rPr/>
-      </w:pPr>
-      <w:r>
-        <w:rPr>
+        <w:rPr>
+          <w:rFonts w:ascii="Times New Roman" w:cs="Times New Roman" w:eastAsia="Times New Roman" w:hAnsi="Times New Roman"/>
+          <w:sz w:val="24"/>
+          <w:szCs w:val="24"/>
+        </w:rPr>
+      </w:pPr>
+      <w:r>
+        <w:rPr>
+          <w:rtl w:val="0"/>
+        </w:rPr>
+      </w:r>
+    </w:p>
+    <w:p>
+      <w:pPr>
+        <w:rPr>
+          <w:rFonts w:ascii="Times New Roman" w:cs="Times New Roman" w:eastAsia="Times New Roman" w:hAnsi="Times New Roman"/>
+          <w:sz w:val="24"/>
+          <w:szCs w:val="24"/>
+        </w:rPr>
+      </w:pPr>
+      <w:r>
+        <w:rPr>
+          <w:rtl w:val="0"/>
+        </w:rPr>
+      </w:r>
+    </w:p>
+    <w:p>
+      <w:pPr>
+        <w:rPr>
+          <w:rFonts w:ascii="Times New Roman" w:cs="Times New Roman" w:eastAsia="Times New Roman" w:hAnsi="Times New Roman"/>
+          <w:b w:val="1"/>
+          <w:sz w:val="24"/>
+          <w:szCs w:val="24"/>
+        </w:rPr>
+      </w:pPr>
+      <w:r>
+        <w:rPr>
+          <w:rFonts w:ascii="Times New Roman" w:cs="Times New Roman" w:eastAsia="Times New Roman" w:hAnsi="Times New Roman"/>
+          <w:b w:val="1"/>
+          <w:sz w:val="24"/>
+          <w:szCs w:val="24"/>
           <w:rtl w:val="0"/>
         </w:rPr>
         <w:t xml:space="preserve">What is machine learning? </w:t>
@@ -55,7 +79,11 @@
     </w:p>
     <w:p>
       <w:pPr>
-        <w:rPr/>
+        <w:rPr>
+          <w:rFonts w:ascii="Times New Roman" w:cs="Times New Roman" w:eastAsia="Times New Roman" w:hAnsi="Times New Roman"/>
+          <w:sz w:val="24"/>
+          <w:szCs w:val="24"/>
+        </w:rPr>
       </w:pPr>
       <w:r>
         <w:rPr>
@@ -75,16 +103,18 @@
         <w:shd w:fill="ffffff" w:val="clear"/>
         <w:spacing w:after="360" w:lineRule="auto"/>
         <w:rPr>
+          <w:rFonts w:ascii="Times New Roman" w:cs="Times New Roman" w:eastAsia="Times New Roman" w:hAnsi="Times New Roman"/>
           <w:color w:val="525252"/>
-          <w:sz w:val="20"/>
-          <w:szCs w:val="20"/>
-        </w:rPr>
-      </w:pPr>
-      <w:r>
-        <w:rPr>
+          <w:sz w:val="24"/>
+          <w:szCs w:val="24"/>
+        </w:rPr>
+      </w:pPr>
+      <w:r>
+        <w:rPr>
+          <w:rFonts w:ascii="Times New Roman" w:cs="Times New Roman" w:eastAsia="Times New Roman" w:hAnsi="Times New Roman"/>
           <w:color w:val="525252"/>
-          <w:sz w:val="20"/>
-          <w:szCs w:val="20"/>
+          <w:sz w:val="24"/>
+          <w:szCs w:val="24"/>
           <w:rtl w:val="0"/>
         </w:rPr>
         <w:t xml:space="preserve">Machine learning is a branch of </w:t>
@@ -92,9 +122,10 @@
       <w:hyperlink r:id="rId7">
         <w:r>
           <w:rPr>
+            <w:rFonts w:ascii="Times New Roman" w:cs="Times New Roman" w:eastAsia="Times New Roman" w:hAnsi="Times New Roman"/>
             <w:color w:val="0062ff"/>
-            <w:sz w:val="20"/>
-            <w:szCs w:val="20"/>
+            <w:sz w:val="24"/>
+            <w:szCs w:val="24"/>
             <w:rtl w:val="0"/>
           </w:rPr>
           <w:t xml:space="preserve">artificial intelligence (AI)</w:t>
@@ -102,9 +133,10 @@
       </w:hyperlink>
       <w:r>
         <w:rPr>
+          <w:rFonts w:ascii="Times New Roman" w:cs="Times New Roman" w:eastAsia="Times New Roman" w:hAnsi="Times New Roman"/>
           <w:color w:val="525252"/>
-          <w:sz w:val="20"/>
-          <w:szCs w:val="20"/>
+          <w:sz w:val="24"/>
+          <w:szCs w:val="24"/>
           <w:rtl w:val="0"/>
         </w:rPr>
         <w:t xml:space="preserve"> and computer science which focuses on the use of data and algorithms to imitate the way that humans learn, gradually improving its accuracy.</w:t>
@@ -127,18 +159,19 @@
         <w:spacing w:after="0" w:afterAutospacing="0" w:lineRule="auto"/>
         <w:ind w:left="720" w:hanging="360"/>
         <w:rPr>
+          <w:rFonts w:ascii="Times New Roman" w:cs="Times New Roman" w:eastAsia="Times New Roman" w:hAnsi="Times New Roman"/>
           <w:color w:val="525252"/>
-          <w:sz w:val="20"/>
-          <w:szCs w:val="20"/>
-          <w:u w:val="none"/>
+          <w:sz w:val="24"/>
+          <w:szCs w:val="24"/>
         </w:rPr>
       </w:pPr>
       <w:hyperlink r:id="rId8">
         <w:r>
           <w:rPr>
+            <w:rFonts w:ascii="Times New Roman" w:cs="Times New Roman" w:eastAsia="Times New Roman" w:hAnsi="Times New Roman"/>
             <w:color w:val="1155cc"/>
-            <w:sz w:val="20"/>
-            <w:szCs w:val="20"/>
+            <w:sz w:val="24"/>
+            <w:szCs w:val="24"/>
             <w:u w:val="single"/>
             <w:rtl w:val="0"/>
           </w:rPr>
@@ -168,18 +201,19 @@
         <w:spacing w:after="360" w:lineRule="auto"/>
         <w:ind w:left="720" w:hanging="360"/>
         <w:rPr>
+          <w:rFonts w:ascii="Times New Roman" w:cs="Times New Roman" w:eastAsia="Times New Roman" w:hAnsi="Times New Roman"/>
           <w:color w:val="525252"/>
-          <w:sz w:val="20"/>
-          <w:szCs w:val="20"/>
-          <w:u w:val="none"/>
+          <w:sz w:val="24"/>
+          <w:szCs w:val="24"/>
         </w:rPr>
       </w:pPr>
       <w:hyperlink r:id="rId9">
         <w:r>
           <w:rPr>
+            <w:rFonts w:ascii="Times New Roman" w:cs="Times New Roman" w:eastAsia="Times New Roman" w:hAnsi="Times New Roman"/>
             <w:color w:val="1155cc"/>
-            <w:sz w:val="20"/>
-            <w:szCs w:val="20"/>
+            <w:sz w:val="24"/>
+            <w:szCs w:val="24"/>
             <w:u w:val="single"/>
             <w:rtl w:val="0"/>
           </w:rPr>
@@ -205,9 +239,10 @@
         <w:spacing w:after="360" w:lineRule="auto"/>
         <w:ind w:left="720" w:firstLine="0"/>
         <w:rPr>
+          <w:rFonts w:ascii="Times New Roman" w:cs="Times New Roman" w:eastAsia="Times New Roman" w:hAnsi="Times New Roman"/>
           <w:color w:val="525252"/>
-          <w:sz w:val="20"/>
-          <w:szCs w:val="20"/>
+          <w:sz w:val="24"/>
+          <w:szCs w:val="24"/>
         </w:rPr>
       </w:pPr>
       <w:r>
@@ -228,16 +263,18 @@
         <w:shd w:fill="ffffff" w:val="clear"/>
         <w:spacing w:after="360" w:lineRule="auto"/>
         <w:rPr>
+          <w:rFonts w:ascii="Times New Roman" w:cs="Times New Roman" w:eastAsia="Times New Roman" w:hAnsi="Times New Roman"/>
           <w:color w:val="525252"/>
-          <w:sz w:val="20"/>
-          <w:szCs w:val="20"/>
-        </w:rPr>
-      </w:pPr>
-      <w:r>
-        <w:rPr>
+          <w:sz w:val="24"/>
+          <w:szCs w:val="24"/>
+        </w:rPr>
+      </w:pPr>
+      <w:r>
+        <w:rPr>
+          <w:rFonts w:ascii="Times New Roman" w:cs="Times New Roman" w:eastAsia="Times New Roman" w:hAnsi="Times New Roman"/>
           <w:color w:val="525252"/>
-          <w:sz w:val="20"/>
-          <w:szCs w:val="20"/>
+          <w:sz w:val="24"/>
+          <w:szCs w:val="24"/>
           <w:rtl w:val="0"/>
         </w:rPr>
         <w:t xml:space="preserve">Types Of Machine Learning: </w:t>
@@ -246,10 +283,18 @@
     </w:p>
     <w:p>
       <w:pPr>
-        <w:rPr/>
-      </w:pPr>
-      <w:r>
-        <w:rPr/>
+        <w:rPr>
+          <w:rFonts w:ascii="Times New Roman" w:cs="Times New Roman" w:eastAsia="Times New Roman" w:hAnsi="Times New Roman"/>
+          <w:sz w:val="24"/>
+          <w:szCs w:val="24"/>
+        </w:rPr>
+      </w:pPr>
+      <w:r>
+        <w:rPr>
+          <w:rFonts w:ascii="Times New Roman" w:cs="Times New Roman" w:eastAsia="Times New Roman" w:hAnsi="Times New Roman"/>
+          <w:sz w:val="24"/>
+          <w:szCs w:val="24"/>
+        </w:rPr>
         <w:drawing>
           <wp:inline distB="114300" distT="114300" distL="114300" distR="114300">
             <wp:extent cx="5943600" cy="3340100"/>
@@ -291,23 +336,33 @@
     </w:p>
     <w:p>
       <w:pPr>
-        <w:rPr/>
-      </w:pPr>
-      <w:r>
-        <w:rPr>
-          <w:rtl w:val="0"/>
-        </w:rPr>
-      </w:r>
-    </w:p>
-    <w:p>
-      <w:pPr>
-        <w:rPr>
-          <w:b w:val="1"/>
-        </w:rPr>
-      </w:pPr>
-      <w:r>
-        <w:rPr>
-          <w:b w:val="1"/>
+        <w:rPr>
+          <w:rFonts w:ascii="Times New Roman" w:cs="Times New Roman" w:eastAsia="Times New Roman" w:hAnsi="Times New Roman"/>
+          <w:sz w:val="24"/>
+          <w:szCs w:val="24"/>
+        </w:rPr>
+      </w:pPr>
+      <w:r>
+        <w:rPr>
+          <w:rtl w:val="0"/>
+        </w:rPr>
+      </w:r>
+    </w:p>
+    <w:p>
+      <w:pPr>
+        <w:rPr>
+          <w:rFonts w:ascii="Times New Roman" w:cs="Times New Roman" w:eastAsia="Times New Roman" w:hAnsi="Times New Roman"/>
+          <w:b w:val="1"/>
+          <w:sz w:val="24"/>
+          <w:szCs w:val="24"/>
+        </w:rPr>
+      </w:pPr>
+      <w:r>
+        <w:rPr>
+          <w:rFonts w:ascii="Times New Roman" w:cs="Times New Roman" w:eastAsia="Times New Roman" w:hAnsi="Times New Roman"/>
+          <w:b w:val="1"/>
+          <w:sz w:val="24"/>
+          <w:szCs w:val="24"/>
           <w:rtl w:val="0"/>
         </w:rPr>
         <w:t xml:space="preserve">Learn from data and predict something. </w:t>
@@ -316,18 +371,22 @@
     <w:p>
       <w:pPr>
         <w:rPr>
-          <w:b w:val="1"/>
-        </w:rPr>
-      </w:pPr>
-      <w:r>
-        <w:rPr>
-          <w:rtl w:val="0"/>
-        </w:rPr>
-      </w:r>
-    </w:p>
-    <w:p>
-      <w:pPr>
-        <w:rPr>
+          <w:rFonts w:ascii="Times New Roman" w:cs="Times New Roman" w:eastAsia="Times New Roman" w:hAnsi="Times New Roman"/>
+          <w:b w:val="1"/>
+          <w:sz w:val="24"/>
+          <w:szCs w:val="24"/>
+        </w:rPr>
+      </w:pPr>
+      <w:r>
+        <w:rPr>
+          <w:rtl w:val="0"/>
+        </w:rPr>
+      </w:r>
+    </w:p>
+    <w:p>
+      <w:pPr>
+        <w:rPr>
+          <w:rFonts w:ascii="Times New Roman" w:cs="Times New Roman" w:eastAsia="Times New Roman" w:hAnsi="Times New Roman"/>
           <w:b w:val="1"/>
           <w:color w:val="525252"/>
           <w:sz w:val="24"/>
@@ -337,6 +396,7 @@
       </w:pPr>
       <w:r>
         <w:rPr>
+          <w:rFonts w:ascii="Times New Roman" w:cs="Times New Roman" w:eastAsia="Times New Roman" w:hAnsi="Times New Roman"/>
           <w:b w:val="1"/>
           <w:color w:val="525252"/>
           <w:sz w:val="24"/>
@@ -348,6 +408,7 @@
       </w:r>
       <w:r>
         <w:rPr>
+          <w:rFonts w:ascii="Times New Roman" w:cs="Times New Roman" w:eastAsia="Times New Roman" w:hAnsi="Times New Roman"/>
           <w:b w:val="1"/>
           <w:color w:val="525252"/>
           <w:sz w:val="24"/>
@@ -360,6 +421,7 @@
       <w:hyperlink r:id="rId11">
         <w:r>
           <w:rPr>
+            <w:rFonts w:ascii="Times New Roman" w:cs="Times New Roman" w:eastAsia="Times New Roman" w:hAnsi="Times New Roman"/>
             <w:b w:val="1"/>
             <w:color w:val="0062ff"/>
             <w:sz w:val="24"/>
@@ -372,6 +434,7 @@
       </w:hyperlink>
       <w:r>
         <w:rPr>
+          <w:rFonts w:ascii="Times New Roman" w:cs="Times New Roman" w:eastAsia="Times New Roman" w:hAnsi="Times New Roman"/>
           <w:b w:val="1"/>
           <w:color w:val="525252"/>
           <w:sz w:val="24"/>
@@ -384,6 +447,7 @@
       <w:hyperlink r:id="rId12">
         <w:r>
           <w:rPr>
+            <w:rFonts w:ascii="Times New Roman" w:cs="Times New Roman" w:eastAsia="Times New Roman" w:hAnsi="Times New Roman"/>
             <w:b w:val="1"/>
             <w:color w:val="0062ff"/>
             <w:sz w:val="24"/>
@@ -396,6 +460,7 @@
       </w:hyperlink>
       <w:r>
         <w:rPr>
+          <w:rFonts w:ascii="Times New Roman" w:cs="Times New Roman" w:eastAsia="Times New Roman" w:hAnsi="Times New Roman"/>
           <w:b w:val="1"/>
           <w:color w:val="525252"/>
           <w:sz w:val="24"/>
@@ -409,6 +474,7 @@
     <w:p>
       <w:pPr>
         <w:rPr>
+          <w:rFonts w:ascii="Times New Roman" w:cs="Times New Roman" w:eastAsia="Times New Roman" w:hAnsi="Times New Roman"/>
           <w:b w:val="1"/>
           <w:color w:val="525252"/>
           <w:sz w:val="24"/>
@@ -425,19 +491,21 @@
     <w:p>
       <w:pPr>
         <w:rPr>
+          <w:rFonts w:ascii="Times New Roman" w:cs="Times New Roman" w:eastAsia="Times New Roman" w:hAnsi="Times New Roman"/>
           <w:b w:val="1"/>
           <w:color w:val="6c6c6c"/>
-          <w:sz w:val="27"/>
-          <w:szCs w:val="27"/>
+          <w:sz w:val="24"/>
+          <w:szCs w:val="24"/>
           <w:highlight w:val="white"/>
         </w:rPr>
       </w:pPr>
       <w:r>
         <w:rPr>
+          <w:rFonts w:ascii="Times New Roman" w:cs="Times New Roman" w:eastAsia="Times New Roman" w:hAnsi="Times New Roman"/>
           <w:b w:val="1"/>
           <w:color w:val="6c6c6c"/>
-          <w:sz w:val="27"/>
-          <w:szCs w:val="27"/>
+          <w:sz w:val="24"/>
+          <w:szCs w:val="24"/>
           <w:highlight w:val="green"/>
           <w:rtl w:val="0"/>
         </w:rPr>
@@ -445,10 +513,11 @@
       </w:r>
       <w:r>
         <w:rPr>
+          <w:rFonts w:ascii="Times New Roman" w:cs="Times New Roman" w:eastAsia="Times New Roman" w:hAnsi="Times New Roman"/>
           <w:b w:val="1"/>
           <w:color w:val="6c6c6c"/>
-          <w:sz w:val="27"/>
-          <w:szCs w:val="27"/>
+          <w:sz w:val="24"/>
+          <w:szCs w:val="24"/>
           <w:highlight w:val="white"/>
           <w:rtl w:val="0"/>
         </w:rPr>
@@ -457,10 +526,11 @@
       <w:hyperlink r:id="rId13">
         <w:r>
           <w:rPr>
+            <w:rFonts w:ascii="Times New Roman" w:cs="Times New Roman" w:eastAsia="Times New Roman" w:hAnsi="Times New Roman"/>
             <w:b w:val="1"/>
             <w:color w:val="00b3ac"/>
-            <w:sz w:val="27"/>
-            <w:szCs w:val="27"/>
+            <w:sz w:val="24"/>
+            <w:szCs w:val="24"/>
             <w:highlight w:val="white"/>
             <w:u w:val="single"/>
             <w:rtl w:val="0"/>
@@ -470,10 +540,11 @@
       </w:hyperlink>
       <w:r>
         <w:rPr>
+          <w:rFonts w:ascii="Times New Roman" w:cs="Times New Roman" w:eastAsia="Times New Roman" w:hAnsi="Times New Roman"/>
           <w:b w:val="1"/>
           <w:color w:val="6c6c6c"/>
-          <w:sz w:val="27"/>
-          <w:szCs w:val="27"/>
+          <w:sz w:val="24"/>
+          <w:szCs w:val="24"/>
           <w:highlight w:val="white"/>
           <w:rtl w:val="0"/>
         </w:rPr>
@@ -483,10 +554,11 @@
     <w:p>
       <w:pPr>
         <w:rPr>
+          <w:rFonts w:ascii="Times New Roman" w:cs="Times New Roman" w:eastAsia="Times New Roman" w:hAnsi="Times New Roman"/>
           <w:b w:val="1"/>
           <w:color w:val="6c6c6c"/>
-          <w:sz w:val="27"/>
-          <w:szCs w:val="27"/>
+          <w:sz w:val="24"/>
+          <w:szCs w:val="24"/>
           <w:highlight w:val="white"/>
         </w:rPr>
       </w:pPr>
@@ -499,6 +571,7 @@
     <w:p>
       <w:pPr>
         <w:rPr>
+          <w:rFonts w:ascii="Times New Roman" w:cs="Times New Roman" w:eastAsia="Times New Roman" w:hAnsi="Times New Roman"/>
           <w:b w:val="1"/>
           <w:color w:val="202124"/>
           <w:sz w:val="24"/>
@@ -508,6 +581,7 @@
       </w:pPr>
       <w:r>
         <w:rPr>
+          <w:rFonts w:ascii="Times New Roman" w:cs="Times New Roman" w:eastAsia="Times New Roman" w:hAnsi="Times New Roman"/>
           <w:b w:val="1"/>
           <w:color w:val="202124"/>
           <w:sz w:val="24"/>
@@ -519,6 +593,7 @@
       </w:r>
       <w:r>
         <w:rPr>
+          <w:rFonts w:ascii="Times New Roman" w:cs="Times New Roman" w:eastAsia="Times New Roman" w:hAnsi="Times New Roman"/>
           <w:b w:val="1"/>
           <w:color w:val="202124"/>
           <w:sz w:val="24"/>
@@ -532,6 +607,7 @@
     <w:p>
       <w:pPr>
         <w:rPr>
+          <w:rFonts w:ascii="Times New Roman" w:cs="Times New Roman" w:eastAsia="Times New Roman" w:hAnsi="Times New Roman"/>
           <w:b w:val="1"/>
           <w:color w:val="202124"/>
           <w:sz w:val="24"/>
@@ -548,6 +624,7 @@
     <w:p>
       <w:pPr>
         <w:rPr>
+          <w:rFonts w:ascii="Times New Roman" w:cs="Times New Roman" w:eastAsia="Times New Roman" w:hAnsi="Times New Roman"/>
           <w:b w:val="1"/>
           <w:color w:val="202124"/>
           <w:sz w:val="24"/>
@@ -564,6 +641,7 @@
     <w:p>
       <w:pPr>
         <w:rPr>
+          <w:rFonts w:ascii="Times New Roman" w:cs="Times New Roman" w:eastAsia="Times New Roman" w:hAnsi="Times New Roman"/>
           <w:b w:val="1"/>
           <w:color w:val="202124"/>
           <w:sz w:val="24"/>
@@ -580,10 +658,11 @@
     <w:p>
       <w:pPr>
         <w:rPr>
+          <w:rFonts w:ascii="Times New Roman" w:cs="Times New Roman" w:eastAsia="Times New Roman" w:hAnsi="Times New Roman"/>
           <w:b w:val="1"/>
           <w:color w:val="6c6c6c"/>
-          <w:sz w:val="27"/>
-          <w:szCs w:val="27"/>
+          <w:sz w:val="24"/>
+          <w:szCs w:val="24"/>
           <w:highlight w:val="white"/>
         </w:rPr>
       </w:pPr>
@@ -596,10 +675,11 @@
     <w:p>
       <w:pPr>
         <w:rPr>
+          <w:rFonts w:ascii="Times New Roman" w:cs="Times New Roman" w:eastAsia="Times New Roman" w:hAnsi="Times New Roman"/>
           <w:b w:val="1"/>
           <w:color w:val="6c6c6c"/>
-          <w:sz w:val="27"/>
-          <w:szCs w:val="27"/>
+          <w:sz w:val="24"/>
+          <w:szCs w:val="24"/>
           <w:highlight w:val="white"/>
         </w:rPr>
       </w:pPr>
@@ -611,30 +691,42 @@
     </w:p>
     <w:p>
       <w:pPr>
-        <w:rPr/>
-      </w:pPr>
-      <w:r>
-        <w:rPr>
-          <w:rtl w:val="0"/>
-        </w:rPr>
-      </w:r>
-    </w:p>
-    <w:p>
-      <w:pPr>
-        <w:rPr/>
-      </w:pPr>
-      <w:r>
-        <w:rPr/>
+        <w:rPr>
+          <w:rFonts w:ascii="Times New Roman" w:cs="Times New Roman" w:eastAsia="Times New Roman" w:hAnsi="Times New Roman"/>
+          <w:sz w:val="24"/>
+          <w:szCs w:val="24"/>
+        </w:rPr>
+      </w:pPr>
+      <w:r>
+        <w:rPr>
+          <w:rtl w:val="0"/>
+        </w:rPr>
+      </w:r>
+    </w:p>
+    <w:p>
+      <w:pPr>
+        <w:rPr>
+          <w:rFonts w:ascii="Times New Roman" w:cs="Times New Roman" w:eastAsia="Times New Roman" w:hAnsi="Times New Roman"/>
+          <w:sz w:val="24"/>
+          <w:szCs w:val="24"/>
+        </w:rPr>
+      </w:pPr>
+      <w:r>
+        <w:rPr>
+          <w:rFonts w:ascii="Times New Roman" w:cs="Times New Roman" w:eastAsia="Times New Roman" w:hAnsi="Times New Roman"/>
+          <w:sz w:val="24"/>
+          <w:szCs w:val="24"/>
+        </w:rPr>
         <w:drawing>
           <wp:inline distB="114300" distT="114300" distL="114300" distR="114300">
             <wp:extent cx="5943600" cy="3111500"/>
             <wp:effectExtent b="0" l="0" r="0" t="0"/>
-            <wp:docPr id="2" name="image3.png"/>
+            <wp:docPr id="3" name="image9.png"/>
             <a:graphic>
               <a:graphicData uri="http://schemas.openxmlformats.org/drawingml/2006/picture">
                 <pic:pic>
                   <pic:nvPicPr>
-                    <pic:cNvPr id="0" name="image3.png"/>
+                    <pic:cNvPr id="0" name="image9.png"/>
                     <pic:cNvPicPr preferRelativeResize="0"/>
                   </pic:nvPicPr>
                   <pic:blipFill>
@@ -666,60 +758,84 @@
     </w:p>
     <w:p>
       <w:pPr>
-        <w:rPr/>
-      </w:pPr>
-      <w:r>
-        <w:rPr>
-          <w:rtl w:val="0"/>
-        </w:rPr>
-      </w:r>
-    </w:p>
-    <w:p>
-      <w:pPr>
-        <w:rPr/>
-      </w:pPr>
-      <w:r>
-        <w:rPr>
-          <w:rtl w:val="0"/>
-        </w:rPr>
-      </w:r>
-    </w:p>
-    <w:p>
-      <w:pPr>
-        <w:rPr/>
-      </w:pPr>
-      <w:r>
-        <w:rPr>
-          <w:rtl w:val="0"/>
-        </w:rPr>
-      </w:r>
-    </w:p>
-    <w:p>
-      <w:pPr>
-        <w:rPr/>
-      </w:pPr>
-      <w:r>
-        <w:rPr>
-          <w:rtl w:val="0"/>
-        </w:rPr>
-      </w:r>
-    </w:p>
-    <w:p>
-      <w:pPr>
-        <w:rPr/>
-      </w:pPr>
-      <w:r>
-        <w:rPr/>
+        <w:rPr>
+          <w:rFonts w:ascii="Times New Roman" w:cs="Times New Roman" w:eastAsia="Times New Roman" w:hAnsi="Times New Roman"/>
+          <w:sz w:val="24"/>
+          <w:szCs w:val="24"/>
+        </w:rPr>
+      </w:pPr>
+      <w:r>
+        <w:rPr>
+          <w:rtl w:val="0"/>
+        </w:rPr>
+      </w:r>
+    </w:p>
+    <w:p>
+      <w:pPr>
+        <w:rPr>
+          <w:rFonts w:ascii="Times New Roman" w:cs="Times New Roman" w:eastAsia="Times New Roman" w:hAnsi="Times New Roman"/>
+          <w:sz w:val="24"/>
+          <w:szCs w:val="24"/>
+        </w:rPr>
+      </w:pPr>
+      <w:r>
+        <w:rPr>
+          <w:rtl w:val="0"/>
+        </w:rPr>
+      </w:r>
+    </w:p>
+    <w:p>
+      <w:pPr>
+        <w:rPr>
+          <w:rFonts w:ascii="Times New Roman" w:cs="Times New Roman" w:eastAsia="Times New Roman" w:hAnsi="Times New Roman"/>
+          <w:sz w:val="24"/>
+          <w:szCs w:val="24"/>
+        </w:rPr>
+      </w:pPr>
+      <w:r>
+        <w:rPr>
+          <w:rtl w:val="0"/>
+        </w:rPr>
+      </w:r>
+    </w:p>
+    <w:p>
+      <w:pPr>
+        <w:rPr>
+          <w:rFonts w:ascii="Times New Roman" w:cs="Times New Roman" w:eastAsia="Times New Roman" w:hAnsi="Times New Roman"/>
+          <w:sz w:val="24"/>
+          <w:szCs w:val="24"/>
+        </w:rPr>
+      </w:pPr>
+      <w:r>
+        <w:rPr>
+          <w:rtl w:val="0"/>
+        </w:rPr>
+      </w:r>
+    </w:p>
+    <w:p>
+      <w:pPr>
+        <w:rPr>
+          <w:rFonts w:ascii="Times New Roman" w:cs="Times New Roman" w:eastAsia="Times New Roman" w:hAnsi="Times New Roman"/>
+          <w:sz w:val="24"/>
+          <w:szCs w:val="24"/>
+        </w:rPr>
+      </w:pPr>
+      <w:r>
+        <w:rPr>
+          <w:rFonts w:ascii="Times New Roman" w:cs="Times New Roman" w:eastAsia="Times New Roman" w:hAnsi="Times New Roman"/>
+          <w:sz w:val="24"/>
+          <w:szCs w:val="24"/>
+        </w:rPr>
         <w:drawing>
           <wp:inline distB="114300" distT="114300" distL="114300" distR="114300">
             <wp:extent cx="5943600" cy="3162300"/>
             <wp:effectExtent b="0" l="0" r="0" t="0"/>
-            <wp:docPr id="3" name="image2.png"/>
+            <wp:docPr id="6" name="image13.png"/>
             <a:graphic>
               <a:graphicData uri="http://schemas.openxmlformats.org/drawingml/2006/picture">
                 <pic:pic>
                   <pic:nvPicPr>
-                    <pic:cNvPr id="0" name="image2.png"/>
+                    <pic:cNvPr id="0" name="image13.png"/>
                     <pic:cNvPicPr preferRelativeResize="0"/>
                   </pic:nvPicPr>
                   <pic:blipFill>
@@ -733,6 +849,1123 @@
                     <a:xfrm>
                       <a:off x="0" y="0"/>
                       <a:ext cx="5943600" cy="3162300"/>
+                    </a:xfrm>
+                    <a:prstGeom prst="rect"/>
+                    <a:ln/>
+                  </pic:spPr>
+                </pic:pic>
+              </a:graphicData>
+            </a:graphic>
+          </wp:inline>
+        </w:drawing>
+      </w:r>
+      <w:r>
+        <w:rPr>
+          <w:rtl w:val="0"/>
+        </w:rPr>
+      </w:r>
+    </w:p>
+    <w:p>
+      <w:pPr>
+        <w:rPr>
+          <w:rFonts w:ascii="Times New Roman" w:cs="Times New Roman" w:eastAsia="Times New Roman" w:hAnsi="Times New Roman"/>
+          <w:sz w:val="24"/>
+          <w:szCs w:val="24"/>
+        </w:rPr>
+      </w:pPr>
+      <w:r>
+        <w:rPr>
+          <w:rtl w:val="0"/>
+        </w:rPr>
+      </w:r>
+    </w:p>
+    <w:p>
+      <w:pPr>
+        <w:rPr>
+          <w:rFonts w:ascii="Times New Roman" w:cs="Times New Roman" w:eastAsia="Times New Roman" w:hAnsi="Times New Roman"/>
+          <w:sz w:val="24"/>
+          <w:szCs w:val="24"/>
+        </w:rPr>
+      </w:pPr>
+      <w:r>
+        <w:rPr>
+          <w:rtl w:val="0"/>
+        </w:rPr>
+      </w:r>
+    </w:p>
+    <w:p>
+      <w:pPr>
+        <w:rPr>
+          <w:rFonts w:ascii="Times New Roman" w:cs="Times New Roman" w:eastAsia="Times New Roman" w:hAnsi="Times New Roman"/>
+          <w:b w:val="1"/>
+          <w:sz w:val="24"/>
+          <w:szCs w:val="24"/>
+        </w:rPr>
+      </w:pPr>
+      <w:r>
+        <w:rPr>
+          <w:rtl w:val="0"/>
+        </w:rPr>
+      </w:r>
+    </w:p>
+    <w:p>
+      <w:pPr>
+        <w:rPr>
+          <w:rFonts w:ascii="Times New Roman" w:cs="Times New Roman" w:eastAsia="Times New Roman" w:hAnsi="Times New Roman"/>
+          <w:b w:val="1"/>
+          <w:sz w:val="24"/>
+          <w:szCs w:val="24"/>
+        </w:rPr>
+      </w:pPr>
+      <w:r>
+        <w:rPr>
+          <w:rtl w:val="0"/>
+        </w:rPr>
+      </w:r>
+    </w:p>
+    <w:p>
+      <w:pPr>
+        <w:rPr>
+          <w:rFonts w:ascii="Times New Roman" w:cs="Times New Roman" w:eastAsia="Times New Roman" w:hAnsi="Times New Roman"/>
+          <w:b w:val="1"/>
+          <w:sz w:val="24"/>
+          <w:szCs w:val="24"/>
+        </w:rPr>
+      </w:pPr>
+      <w:r>
+        <w:rPr>
+          <w:rFonts w:ascii="Times New Roman" w:cs="Times New Roman" w:eastAsia="Times New Roman" w:hAnsi="Times New Roman"/>
+          <w:b w:val="1"/>
+          <w:sz w:val="24"/>
+          <w:szCs w:val="24"/>
+          <w:rtl w:val="0"/>
+        </w:rPr>
+        <w:t xml:space="preserve">Building Machine Learning and Data Science Framework:</w:t>
+      </w:r>
+    </w:p>
+    <w:p>
+      <w:pPr>
+        <w:rPr>
+          <w:rFonts w:ascii="Times New Roman" w:cs="Times New Roman" w:eastAsia="Times New Roman" w:hAnsi="Times New Roman"/>
+          <w:b w:val="1"/>
+          <w:sz w:val="24"/>
+          <w:szCs w:val="24"/>
+        </w:rPr>
+      </w:pPr>
+      <w:r>
+        <w:rPr>
+          <w:rtl w:val="0"/>
+        </w:rPr>
+      </w:r>
+    </w:p>
+    <w:p>
+      <w:pPr>
+        <w:rPr>
+          <w:rFonts w:ascii="Times New Roman" w:cs="Times New Roman" w:eastAsia="Times New Roman" w:hAnsi="Times New Roman"/>
+          <w:sz w:val="24"/>
+          <w:szCs w:val="24"/>
+        </w:rPr>
+      </w:pPr>
+      <w:r>
+        <w:rPr>
+          <w:rFonts w:ascii="Times New Roman" w:cs="Times New Roman" w:eastAsia="Times New Roman" w:hAnsi="Times New Roman"/>
+          <w:sz w:val="24"/>
+          <w:szCs w:val="24"/>
+        </w:rPr>
+        <w:drawing>
+          <wp:inline distB="114300" distT="114300" distL="114300" distR="114300">
+            <wp:extent cx="6617723" cy="3350940"/>
+            <wp:effectExtent b="0" l="0" r="0" t="0"/>
+            <wp:docPr id="8" name="image5.png"/>
+            <a:graphic>
+              <a:graphicData uri="http://schemas.openxmlformats.org/drawingml/2006/picture">
+                <pic:pic>
+                  <pic:nvPicPr>
+                    <pic:cNvPr id="0" name="image5.png"/>
+                    <pic:cNvPicPr preferRelativeResize="0"/>
+                  </pic:nvPicPr>
+                  <pic:blipFill>
+                    <a:blip r:embed="rId16"/>
+                    <a:srcRect b="0" l="0" r="0" t="0"/>
+                    <a:stretch>
+                      <a:fillRect/>
+                    </a:stretch>
+                  </pic:blipFill>
+                  <pic:spPr>
+                    <a:xfrm>
+                      <a:off x="0" y="0"/>
+                      <a:ext cx="6617723" cy="3350940"/>
+                    </a:xfrm>
+                    <a:prstGeom prst="rect"/>
+                    <a:ln/>
+                  </pic:spPr>
+                </pic:pic>
+              </a:graphicData>
+            </a:graphic>
+          </wp:inline>
+        </w:drawing>
+      </w:r>
+      <w:r>
+        <w:rPr>
+          <w:rtl w:val="0"/>
+        </w:rPr>
+      </w:r>
+    </w:p>
+    <w:p>
+      <w:pPr>
+        <w:rPr>
+          <w:rFonts w:ascii="Times New Roman" w:cs="Times New Roman" w:eastAsia="Times New Roman" w:hAnsi="Times New Roman"/>
+          <w:sz w:val="24"/>
+          <w:szCs w:val="24"/>
+        </w:rPr>
+      </w:pPr>
+      <w:r>
+        <w:rPr>
+          <w:rtl w:val="0"/>
+        </w:rPr>
+      </w:r>
+    </w:p>
+    <w:p>
+      <w:pPr>
+        <w:rPr>
+          <w:rFonts w:ascii="Times New Roman" w:cs="Times New Roman" w:eastAsia="Times New Roman" w:hAnsi="Times New Roman"/>
+          <w:sz w:val="24"/>
+          <w:szCs w:val="24"/>
+        </w:rPr>
+      </w:pPr>
+      <w:r>
+        <w:rPr>
+          <w:rFonts w:ascii="Times New Roman" w:cs="Times New Roman" w:eastAsia="Times New Roman" w:hAnsi="Times New Roman"/>
+          <w:sz w:val="24"/>
+          <w:szCs w:val="24"/>
+        </w:rPr>
+        <w:drawing>
+          <wp:inline distB="114300" distT="114300" distL="114300" distR="114300">
+            <wp:extent cx="5943600" cy="3467100"/>
+            <wp:effectExtent b="0" l="0" r="0" t="0"/>
+            <wp:docPr id="13" name="image2.png"/>
+            <a:graphic>
+              <a:graphicData uri="http://schemas.openxmlformats.org/drawingml/2006/picture">
+                <pic:pic>
+                  <pic:nvPicPr>
+                    <pic:cNvPr id="0" name="image2.png"/>
+                    <pic:cNvPicPr preferRelativeResize="0"/>
+                  </pic:nvPicPr>
+                  <pic:blipFill>
+                    <a:blip r:embed="rId17"/>
+                    <a:srcRect b="0" l="0" r="0" t="0"/>
+                    <a:stretch>
+                      <a:fillRect/>
+                    </a:stretch>
+                  </pic:blipFill>
+                  <pic:spPr>
+                    <a:xfrm>
+                      <a:off x="0" y="0"/>
+                      <a:ext cx="5943600" cy="3467100"/>
+                    </a:xfrm>
+                    <a:prstGeom prst="rect"/>
+                    <a:ln/>
+                  </pic:spPr>
+                </pic:pic>
+              </a:graphicData>
+            </a:graphic>
+          </wp:inline>
+        </w:drawing>
+      </w:r>
+      <w:r>
+        <w:rPr>
+          <w:rtl w:val="0"/>
+        </w:rPr>
+      </w:r>
+    </w:p>
+    <w:p>
+      <w:pPr>
+        <w:rPr>
+          <w:rFonts w:ascii="Times New Roman" w:cs="Times New Roman" w:eastAsia="Times New Roman" w:hAnsi="Times New Roman"/>
+          <w:sz w:val="24"/>
+          <w:szCs w:val="24"/>
+        </w:rPr>
+      </w:pPr>
+      <w:r>
+        <w:rPr>
+          <w:rtl w:val="0"/>
+        </w:rPr>
+      </w:r>
+    </w:p>
+    <w:p>
+      <w:pPr>
+        <w:rPr>
+          <w:rFonts w:ascii="Times New Roman" w:cs="Times New Roman" w:eastAsia="Times New Roman" w:hAnsi="Times New Roman"/>
+          <w:sz w:val="24"/>
+          <w:szCs w:val="24"/>
+        </w:rPr>
+      </w:pPr>
+      <w:r>
+        <w:rPr>
+          <w:rtl w:val="0"/>
+        </w:rPr>
+      </w:r>
+    </w:p>
+    <w:p>
+      <w:pPr>
+        <w:rPr>
+          <w:rFonts w:ascii="Times New Roman" w:cs="Times New Roman" w:eastAsia="Times New Roman" w:hAnsi="Times New Roman"/>
+          <w:b w:val="1"/>
+          <w:sz w:val="24"/>
+          <w:szCs w:val="24"/>
+        </w:rPr>
+      </w:pPr>
+      <w:r>
+        <w:rPr>
+          <w:rtl w:val="0"/>
+        </w:rPr>
+      </w:r>
+    </w:p>
+    <w:p>
+      <w:pPr>
+        <w:rPr>
+          <w:rFonts w:ascii="Times New Roman" w:cs="Times New Roman" w:eastAsia="Times New Roman" w:hAnsi="Times New Roman"/>
+          <w:b w:val="1"/>
+          <w:sz w:val="24"/>
+          <w:szCs w:val="24"/>
+        </w:rPr>
+      </w:pPr>
+      <w:r>
+        <w:rPr>
+          <w:rFonts w:ascii="Times New Roman" w:cs="Times New Roman" w:eastAsia="Times New Roman" w:hAnsi="Times New Roman"/>
+          <w:b w:val="1"/>
+          <w:sz w:val="24"/>
+          <w:szCs w:val="24"/>
+          <w:rtl w:val="0"/>
+        </w:rPr>
+        <w:t xml:space="preserve">6 Step Machine Learning Framework: </w:t>
+      </w:r>
+    </w:p>
+    <w:p>
+      <w:pPr>
+        <w:rPr>
+          <w:rFonts w:ascii="Times New Roman" w:cs="Times New Roman" w:eastAsia="Times New Roman" w:hAnsi="Times New Roman"/>
+          <w:sz w:val="24"/>
+          <w:szCs w:val="24"/>
+        </w:rPr>
+      </w:pPr>
+      <w:r>
+        <w:rPr>
+          <w:rtl w:val="0"/>
+        </w:rPr>
+      </w:r>
+    </w:p>
+    <w:p>
+      <w:pPr>
+        <w:rPr>
+          <w:rFonts w:ascii="Times New Roman" w:cs="Times New Roman" w:eastAsia="Times New Roman" w:hAnsi="Times New Roman"/>
+          <w:sz w:val="24"/>
+          <w:szCs w:val="24"/>
+        </w:rPr>
+      </w:pPr>
+      <w:r>
+        <w:rPr>
+          <w:rtl w:val="0"/>
+        </w:rPr>
+      </w:r>
+    </w:p>
+    <w:p>
+      <w:pPr>
+        <w:rPr>
+          <w:rFonts w:ascii="Times New Roman" w:cs="Times New Roman" w:eastAsia="Times New Roman" w:hAnsi="Times New Roman"/>
+          <w:sz w:val="24"/>
+          <w:szCs w:val="24"/>
+        </w:rPr>
+      </w:pPr>
+      <w:r>
+        <w:rPr>
+          <w:rFonts w:ascii="Times New Roman" w:cs="Times New Roman" w:eastAsia="Times New Roman" w:hAnsi="Times New Roman"/>
+          <w:sz w:val="24"/>
+          <w:szCs w:val="24"/>
+          <w:rtl w:val="0"/>
+        </w:rPr>
+        <w:t xml:space="preserve">Step 1: </w:t>
+      </w:r>
+    </w:p>
+    <w:p>
+      <w:pPr>
+        <w:rPr>
+          <w:rFonts w:ascii="Times New Roman" w:cs="Times New Roman" w:eastAsia="Times New Roman" w:hAnsi="Times New Roman"/>
+          <w:sz w:val="24"/>
+          <w:szCs w:val="24"/>
+        </w:rPr>
+      </w:pPr>
+      <w:r>
+        <w:rPr>
+          <w:rFonts w:ascii="Times New Roman" w:cs="Times New Roman" w:eastAsia="Times New Roman" w:hAnsi="Times New Roman"/>
+          <w:sz w:val="24"/>
+          <w:szCs w:val="24"/>
+        </w:rPr>
+        <w:drawing>
+          <wp:inline distB="114300" distT="114300" distL="114300" distR="114300">
+            <wp:extent cx="5943600" cy="2806700"/>
+            <wp:effectExtent b="0" l="0" r="0" t="0"/>
+            <wp:docPr id="4" name="image6.png"/>
+            <a:graphic>
+              <a:graphicData uri="http://schemas.openxmlformats.org/drawingml/2006/picture">
+                <pic:pic>
+                  <pic:nvPicPr>
+                    <pic:cNvPr id="0" name="image6.png"/>
+                    <pic:cNvPicPr preferRelativeResize="0"/>
+                  </pic:nvPicPr>
+                  <pic:blipFill>
+                    <a:blip r:embed="rId18"/>
+                    <a:srcRect b="0" l="0" r="0" t="0"/>
+                    <a:stretch>
+                      <a:fillRect/>
+                    </a:stretch>
+                  </pic:blipFill>
+                  <pic:spPr>
+                    <a:xfrm>
+                      <a:off x="0" y="0"/>
+                      <a:ext cx="5943600" cy="2806700"/>
+                    </a:xfrm>
+                    <a:prstGeom prst="rect"/>
+                    <a:ln/>
+                  </pic:spPr>
+                </pic:pic>
+              </a:graphicData>
+            </a:graphic>
+          </wp:inline>
+        </w:drawing>
+      </w:r>
+      <w:r>
+        <w:rPr>
+          <w:rtl w:val="0"/>
+        </w:rPr>
+      </w:r>
+    </w:p>
+    <w:p>
+      <w:pPr>
+        <w:rPr>
+          <w:rFonts w:ascii="Times New Roman" w:cs="Times New Roman" w:eastAsia="Times New Roman" w:hAnsi="Times New Roman"/>
+          <w:sz w:val="24"/>
+          <w:szCs w:val="24"/>
+        </w:rPr>
+      </w:pPr>
+      <w:r>
+        <w:rPr>
+          <w:rtl w:val="0"/>
+        </w:rPr>
+      </w:r>
+    </w:p>
+    <w:p>
+      <w:pPr>
+        <w:rPr>
+          <w:rFonts w:ascii="Times New Roman" w:cs="Times New Roman" w:eastAsia="Times New Roman" w:hAnsi="Times New Roman"/>
+          <w:sz w:val="24"/>
+          <w:szCs w:val="24"/>
+        </w:rPr>
+      </w:pPr>
+      <w:r>
+        <w:rPr>
+          <w:rtl w:val="0"/>
+        </w:rPr>
+      </w:r>
+    </w:p>
+    <w:p>
+      <w:pPr>
+        <w:rPr>
+          <w:rFonts w:ascii="Times New Roman" w:cs="Times New Roman" w:eastAsia="Times New Roman" w:hAnsi="Times New Roman"/>
+          <w:sz w:val="24"/>
+          <w:szCs w:val="24"/>
+        </w:rPr>
+      </w:pPr>
+      <w:r>
+        <w:rPr>
+          <w:rtl w:val="0"/>
+        </w:rPr>
+      </w:r>
+    </w:p>
+    <w:p>
+      <w:pPr>
+        <w:rPr>
+          <w:rFonts w:ascii="Times New Roman" w:cs="Times New Roman" w:eastAsia="Times New Roman" w:hAnsi="Times New Roman"/>
+          <w:sz w:val="24"/>
+          <w:szCs w:val="24"/>
+        </w:rPr>
+      </w:pPr>
+      <w:r>
+        <w:rPr>
+          <w:rFonts w:ascii="Times New Roman" w:cs="Times New Roman" w:eastAsia="Times New Roman" w:hAnsi="Times New Roman"/>
+          <w:sz w:val="24"/>
+          <w:szCs w:val="24"/>
+          <w:rtl w:val="0"/>
+        </w:rPr>
+        <w:t xml:space="preserve">Step 2: </w:t>
+        <w:br w:type="textWrapping"/>
+      </w:r>
+    </w:p>
+    <w:p>
+      <w:pPr>
+        <w:rPr>
+          <w:rFonts w:ascii="Times New Roman" w:cs="Times New Roman" w:eastAsia="Times New Roman" w:hAnsi="Times New Roman"/>
+          <w:sz w:val="24"/>
+          <w:szCs w:val="24"/>
+        </w:rPr>
+      </w:pPr>
+      <w:r>
+        <w:rPr>
+          <w:rFonts w:ascii="Times New Roman" w:cs="Times New Roman" w:eastAsia="Times New Roman" w:hAnsi="Times New Roman"/>
+          <w:sz w:val="24"/>
+          <w:szCs w:val="24"/>
+        </w:rPr>
+        <w:drawing>
+          <wp:inline distB="114300" distT="114300" distL="114300" distR="114300">
+            <wp:extent cx="5943600" cy="3048000"/>
+            <wp:effectExtent b="0" l="0" r="0" t="0"/>
+            <wp:docPr id="10" name="image7.png"/>
+            <a:graphic>
+              <a:graphicData uri="http://schemas.openxmlformats.org/drawingml/2006/picture">
+                <pic:pic>
+                  <pic:nvPicPr>
+                    <pic:cNvPr id="0" name="image7.png"/>
+                    <pic:cNvPicPr preferRelativeResize="0"/>
+                  </pic:nvPicPr>
+                  <pic:blipFill>
+                    <a:blip r:embed="rId19"/>
+                    <a:srcRect b="0" l="0" r="0" t="0"/>
+                    <a:stretch>
+                      <a:fillRect/>
+                    </a:stretch>
+                  </pic:blipFill>
+                  <pic:spPr>
+                    <a:xfrm>
+                      <a:off x="0" y="0"/>
+                      <a:ext cx="5943600" cy="3048000"/>
+                    </a:xfrm>
+                    <a:prstGeom prst="rect"/>
+                    <a:ln/>
+                  </pic:spPr>
+                </pic:pic>
+              </a:graphicData>
+            </a:graphic>
+          </wp:inline>
+        </w:drawing>
+      </w:r>
+      <w:r>
+        <w:rPr>
+          <w:rtl w:val="0"/>
+        </w:rPr>
+      </w:r>
+    </w:p>
+    <w:p>
+      <w:pPr>
+        <w:rPr>
+          <w:rFonts w:ascii="Times New Roman" w:cs="Times New Roman" w:eastAsia="Times New Roman" w:hAnsi="Times New Roman"/>
+          <w:sz w:val="24"/>
+          <w:szCs w:val="24"/>
+        </w:rPr>
+      </w:pPr>
+      <w:r>
+        <w:rPr>
+          <w:rtl w:val="0"/>
+        </w:rPr>
+      </w:r>
+    </w:p>
+    <w:p>
+      <w:pPr>
+        <w:rPr>
+          <w:rFonts w:ascii="Times New Roman" w:cs="Times New Roman" w:eastAsia="Times New Roman" w:hAnsi="Times New Roman"/>
+          <w:sz w:val="24"/>
+          <w:szCs w:val="24"/>
+        </w:rPr>
+      </w:pPr>
+      <w:r>
+        <w:rPr>
+          <w:rtl w:val="0"/>
+        </w:rPr>
+      </w:r>
+    </w:p>
+    <w:p>
+      <w:pPr>
+        <w:rPr>
+          <w:rFonts w:ascii="Times New Roman" w:cs="Times New Roman" w:eastAsia="Times New Roman" w:hAnsi="Times New Roman"/>
+          <w:sz w:val="24"/>
+          <w:szCs w:val="24"/>
+        </w:rPr>
+      </w:pPr>
+      <w:r>
+        <w:rPr>
+          <w:rtl w:val="0"/>
+        </w:rPr>
+      </w:r>
+    </w:p>
+    <w:p>
+      <w:pPr>
+        <w:rPr>
+          <w:rFonts w:ascii="Times New Roman" w:cs="Times New Roman" w:eastAsia="Times New Roman" w:hAnsi="Times New Roman"/>
+          <w:sz w:val="24"/>
+          <w:szCs w:val="24"/>
+        </w:rPr>
+      </w:pPr>
+      <w:r>
+        <w:rPr>
+          <w:rtl w:val="0"/>
+        </w:rPr>
+      </w:r>
+    </w:p>
+    <w:p>
+      <w:pPr>
+        <w:rPr>
+          <w:rFonts w:ascii="Times New Roman" w:cs="Times New Roman" w:eastAsia="Times New Roman" w:hAnsi="Times New Roman"/>
+          <w:sz w:val="24"/>
+          <w:szCs w:val="24"/>
+        </w:rPr>
+      </w:pPr>
+      <w:r>
+        <w:rPr>
+          <w:rFonts w:ascii="Times New Roman" w:cs="Times New Roman" w:eastAsia="Times New Roman" w:hAnsi="Times New Roman"/>
+          <w:sz w:val="24"/>
+          <w:szCs w:val="24"/>
+          <w:rtl w:val="0"/>
+        </w:rPr>
+        <w:t xml:space="preserve">Step 3: </w:t>
+      </w:r>
+    </w:p>
+    <w:p>
+      <w:pPr>
+        <w:rPr>
+          <w:rFonts w:ascii="Times New Roman" w:cs="Times New Roman" w:eastAsia="Times New Roman" w:hAnsi="Times New Roman"/>
+          <w:sz w:val="24"/>
+          <w:szCs w:val="24"/>
+        </w:rPr>
+      </w:pPr>
+      <w:r>
+        <w:rPr>
+          <w:rtl w:val="0"/>
+        </w:rPr>
+      </w:r>
+    </w:p>
+    <w:p>
+      <w:pPr>
+        <w:rPr>
+          <w:rFonts w:ascii="Times New Roman" w:cs="Times New Roman" w:eastAsia="Times New Roman" w:hAnsi="Times New Roman"/>
+          <w:sz w:val="24"/>
+          <w:szCs w:val="24"/>
+        </w:rPr>
+      </w:pPr>
+      <w:r>
+        <w:rPr>
+          <w:rFonts w:ascii="Times New Roman" w:cs="Times New Roman" w:eastAsia="Times New Roman" w:hAnsi="Times New Roman"/>
+          <w:sz w:val="24"/>
+          <w:szCs w:val="24"/>
+        </w:rPr>
+        <w:drawing>
+          <wp:inline distB="114300" distT="114300" distL="114300" distR="114300">
+            <wp:extent cx="5943600" cy="3086100"/>
+            <wp:effectExtent b="0" l="0" r="0" t="0"/>
+            <wp:docPr id="7" name="image8.png"/>
+            <a:graphic>
+              <a:graphicData uri="http://schemas.openxmlformats.org/drawingml/2006/picture">
+                <pic:pic>
+                  <pic:nvPicPr>
+                    <pic:cNvPr id="0" name="image8.png"/>
+                    <pic:cNvPicPr preferRelativeResize="0"/>
+                  </pic:nvPicPr>
+                  <pic:blipFill>
+                    <a:blip r:embed="rId20"/>
+                    <a:srcRect b="0" l="0" r="0" t="0"/>
+                    <a:stretch>
+                      <a:fillRect/>
+                    </a:stretch>
+                  </pic:blipFill>
+                  <pic:spPr>
+                    <a:xfrm>
+                      <a:off x="0" y="0"/>
+                      <a:ext cx="5943600" cy="3086100"/>
+                    </a:xfrm>
+                    <a:prstGeom prst="rect"/>
+                    <a:ln/>
+                  </pic:spPr>
+                </pic:pic>
+              </a:graphicData>
+            </a:graphic>
+          </wp:inline>
+        </w:drawing>
+      </w:r>
+      <w:r>
+        <w:rPr>
+          <w:rtl w:val="0"/>
+        </w:rPr>
+      </w:r>
+    </w:p>
+    <w:p>
+      <w:pPr>
+        <w:rPr>
+          <w:rFonts w:ascii="Times New Roman" w:cs="Times New Roman" w:eastAsia="Times New Roman" w:hAnsi="Times New Roman"/>
+          <w:sz w:val="24"/>
+          <w:szCs w:val="24"/>
+        </w:rPr>
+      </w:pPr>
+      <w:r>
+        <w:rPr>
+          <w:rtl w:val="0"/>
+        </w:rPr>
+      </w:r>
+    </w:p>
+    <w:p>
+      <w:pPr>
+        <w:rPr>
+          <w:rFonts w:ascii="Times New Roman" w:cs="Times New Roman" w:eastAsia="Times New Roman" w:hAnsi="Times New Roman"/>
+          <w:sz w:val="24"/>
+          <w:szCs w:val="24"/>
+        </w:rPr>
+      </w:pPr>
+      <w:r>
+        <w:rPr>
+          <w:rFonts w:ascii="Times New Roman" w:cs="Times New Roman" w:eastAsia="Times New Roman" w:hAnsi="Times New Roman"/>
+          <w:sz w:val="24"/>
+          <w:szCs w:val="24"/>
+          <w:rtl w:val="0"/>
+        </w:rPr>
+        <w:t xml:space="preserve">Step 4: </w:t>
+      </w:r>
+    </w:p>
+    <w:p>
+      <w:pPr>
+        <w:rPr>
+          <w:rFonts w:ascii="Times New Roman" w:cs="Times New Roman" w:eastAsia="Times New Roman" w:hAnsi="Times New Roman"/>
+          <w:sz w:val="24"/>
+          <w:szCs w:val="24"/>
+        </w:rPr>
+      </w:pPr>
+      <w:r>
+        <w:rPr>
+          <w:rtl w:val="0"/>
+        </w:rPr>
+      </w:r>
+    </w:p>
+    <w:p>
+      <w:pPr>
+        <w:rPr>
+          <w:rFonts w:ascii="Times New Roman" w:cs="Times New Roman" w:eastAsia="Times New Roman" w:hAnsi="Times New Roman"/>
+          <w:sz w:val="24"/>
+          <w:szCs w:val="24"/>
+        </w:rPr>
+      </w:pPr>
+      <w:r>
+        <w:rPr>
+          <w:rFonts w:ascii="Times New Roman" w:cs="Times New Roman" w:eastAsia="Times New Roman" w:hAnsi="Times New Roman"/>
+          <w:sz w:val="24"/>
+          <w:szCs w:val="24"/>
+        </w:rPr>
+        <w:drawing>
+          <wp:inline distB="114300" distT="114300" distL="114300" distR="114300">
+            <wp:extent cx="5943600" cy="3073400"/>
+            <wp:effectExtent b="0" l="0" r="0" t="0"/>
+            <wp:docPr id="5" name="image10.png"/>
+            <a:graphic>
+              <a:graphicData uri="http://schemas.openxmlformats.org/drawingml/2006/picture">
+                <pic:pic>
+                  <pic:nvPicPr>
+                    <pic:cNvPr id="0" name="image10.png"/>
+                    <pic:cNvPicPr preferRelativeResize="0"/>
+                  </pic:nvPicPr>
+                  <pic:blipFill>
+                    <a:blip r:embed="rId21"/>
+                    <a:srcRect b="0" l="0" r="0" t="0"/>
+                    <a:stretch>
+                      <a:fillRect/>
+                    </a:stretch>
+                  </pic:blipFill>
+                  <pic:spPr>
+                    <a:xfrm>
+                      <a:off x="0" y="0"/>
+                      <a:ext cx="5943600" cy="3073400"/>
+                    </a:xfrm>
+                    <a:prstGeom prst="rect"/>
+                    <a:ln/>
+                  </pic:spPr>
+                </pic:pic>
+              </a:graphicData>
+            </a:graphic>
+          </wp:inline>
+        </w:drawing>
+      </w:r>
+      <w:r>
+        <w:rPr>
+          <w:rtl w:val="0"/>
+        </w:rPr>
+      </w:r>
+    </w:p>
+    <w:p>
+      <w:pPr>
+        <w:rPr>
+          <w:rFonts w:ascii="Times New Roman" w:cs="Times New Roman" w:eastAsia="Times New Roman" w:hAnsi="Times New Roman"/>
+          <w:sz w:val="24"/>
+          <w:szCs w:val="24"/>
+        </w:rPr>
+      </w:pPr>
+      <w:r>
+        <w:rPr>
+          <w:rtl w:val="0"/>
+        </w:rPr>
+      </w:r>
+    </w:p>
+    <w:p>
+      <w:pPr>
+        <w:rPr>
+          <w:rFonts w:ascii="Times New Roman" w:cs="Times New Roman" w:eastAsia="Times New Roman" w:hAnsi="Times New Roman"/>
+          <w:sz w:val="24"/>
+          <w:szCs w:val="24"/>
+        </w:rPr>
+      </w:pPr>
+      <w:r>
+        <w:rPr>
+          <w:rtl w:val="0"/>
+        </w:rPr>
+      </w:r>
+    </w:p>
+    <w:p>
+      <w:pPr>
+        <w:rPr>
+          <w:rFonts w:ascii="Times New Roman" w:cs="Times New Roman" w:eastAsia="Times New Roman" w:hAnsi="Times New Roman"/>
+          <w:sz w:val="24"/>
+          <w:szCs w:val="24"/>
+        </w:rPr>
+      </w:pPr>
+      <w:r>
+        <w:rPr>
+          <w:rFonts w:ascii="Times New Roman" w:cs="Times New Roman" w:eastAsia="Times New Roman" w:hAnsi="Times New Roman"/>
+          <w:sz w:val="24"/>
+          <w:szCs w:val="24"/>
+          <w:rtl w:val="0"/>
+        </w:rPr>
+        <w:t xml:space="preserve">Step 5: </w:t>
+      </w:r>
+    </w:p>
+    <w:p>
+      <w:pPr>
+        <w:rPr>
+          <w:rFonts w:ascii="Times New Roman" w:cs="Times New Roman" w:eastAsia="Times New Roman" w:hAnsi="Times New Roman"/>
+          <w:sz w:val="24"/>
+          <w:szCs w:val="24"/>
+        </w:rPr>
+      </w:pPr>
+      <w:r>
+        <w:rPr>
+          <w:rtl w:val="0"/>
+        </w:rPr>
+      </w:r>
+    </w:p>
+    <w:p>
+      <w:pPr>
+        <w:rPr>
+          <w:rFonts w:ascii="Times New Roman" w:cs="Times New Roman" w:eastAsia="Times New Roman" w:hAnsi="Times New Roman"/>
+          <w:sz w:val="24"/>
+          <w:szCs w:val="24"/>
+        </w:rPr>
+      </w:pPr>
+      <w:r>
+        <w:rPr>
+          <w:rFonts w:ascii="Times New Roman" w:cs="Times New Roman" w:eastAsia="Times New Roman" w:hAnsi="Times New Roman"/>
+          <w:sz w:val="24"/>
+          <w:szCs w:val="24"/>
+        </w:rPr>
+        <w:drawing>
+          <wp:inline distB="114300" distT="114300" distL="114300" distR="114300">
+            <wp:extent cx="5943600" cy="3289300"/>
+            <wp:effectExtent b="0" l="0" r="0" t="0"/>
+            <wp:docPr id="12" name="image11.png"/>
+            <a:graphic>
+              <a:graphicData uri="http://schemas.openxmlformats.org/drawingml/2006/picture">
+                <pic:pic>
+                  <pic:nvPicPr>
+                    <pic:cNvPr id="0" name="image11.png"/>
+                    <pic:cNvPicPr preferRelativeResize="0"/>
+                  </pic:nvPicPr>
+                  <pic:blipFill>
+                    <a:blip r:embed="rId22"/>
+                    <a:srcRect b="0" l="0" r="0" t="0"/>
+                    <a:stretch>
+                      <a:fillRect/>
+                    </a:stretch>
+                  </pic:blipFill>
+                  <pic:spPr>
+                    <a:xfrm>
+                      <a:off x="0" y="0"/>
+                      <a:ext cx="5943600" cy="3289300"/>
+                    </a:xfrm>
+                    <a:prstGeom prst="rect"/>
+                    <a:ln/>
+                  </pic:spPr>
+                </pic:pic>
+              </a:graphicData>
+            </a:graphic>
+          </wp:inline>
+        </w:drawing>
+      </w:r>
+      <w:r>
+        <w:rPr>
+          <w:rtl w:val="0"/>
+        </w:rPr>
+      </w:r>
+    </w:p>
+    <w:p>
+      <w:pPr>
+        <w:rPr>
+          <w:rFonts w:ascii="Times New Roman" w:cs="Times New Roman" w:eastAsia="Times New Roman" w:hAnsi="Times New Roman"/>
+          <w:sz w:val="24"/>
+          <w:szCs w:val="24"/>
+        </w:rPr>
+      </w:pPr>
+      <w:r>
+        <w:rPr>
+          <w:rtl w:val="0"/>
+        </w:rPr>
+      </w:r>
+    </w:p>
+    <w:p>
+      <w:pPr>
+        <w:rPr>
+          <w:rFonts w:ascii="Times New Roman" w:cs="Times New Roman" w:eastAsia="Times New Roman" w:hAnsi="Times New Roman"/>
+          <w:sz w:val="24"/>
+          <w:szCs w:val="24"/>
+        </w:rPr>
+      </w:pPr>
+      <w:r>
+        <w:rPr>
+          <w:rFonts w:ascii="Times New Roman" w:cs="Times New Roman" w:eastAsia="Times New Roman" w:hAnsi="Times New Roman"/>
+          <w:sz w:val="24"/>
+          <w:szCs w:val="24"/>
+          <w:rtl w:val="0"/>
+        </w:rPr>
+        <w:t xml:space="preserve">Step 6: </w:t>
+      </w:r>
+    </w:p>
+    <w:p>
+      <w:pPr>
+        <w:rPr>
+          <w:rFonts w:ascii="Times New Roman" w:cs="Times New Roman" w:eastAsia="Times New Roman" w:hAnsi="Times New Roman"/>
+          <w:sz w:val="24"/>
+          <w:szCs w:val="24"/>
+        </w:rPr>
+      </w:pPr>
+      <w:r>
+        <w:rPr>
+          <w:rFonts w:ascii="Times New Roman" w:cs="Times New Roman" w:eastAsia="Times New Roman" w:hAnsi="Times New Roman"/>
+          <w:sz w:val="24"/>
+          <w:szCs w:val="24"/>
+        </w:rPr>
+        <w:drawing>
+          <wp:inline distB="114300" distT="114300" distL="114300" distR="114300">
+            <wp:extent cx="5943600" cy="3060700"/>
+            <wp:effectExtent b="0" l="0" r="0" t="0"/>
+            <wp:docPr id="9" name="image12.png"/>
+            <a:graphic>
+              <a:graphicData uri="http://schemas.openxmlformats.org/drawingml/2006/picture">
+                <pic:pic>
+                  <pic:nvPicPr>
+                    <pic:cNvPr id="0" name="image12.png"/>
+                    <pic:cNvPicPr preferRelativeResize="0"/>
+                  </pic:nvPicPr>
+                  <pic:blipFill>
+                    <a:blip r:embed="rId23"/>
+                    <a:srcRect b="0" l="0" r="0" t="0"/>
+                    <a:stretch>
+                      <a:fillRect/>
+                    </a:stretch>
+                  </pic:blipFill>
+                  <pic:spPr>
+                    <a:xfrm>
+                      <a:off x="0" y="0"/>
+                      <a:ext cx="5943600" cy="3060700"/>
+                    </a:xfrm>
+                    <a:prstGeom prst="rect"/>
+                    <a:ln/>
+                  </pic:spPr>
+                </pic:pic>
+              </a:graphicData>
+            </a:graphic>
+          </wp:inline>
+        </w:drawing>
+      </w:r>
+      <w:r>
+        <w:rPr>
+          <w:rtl w:val="0"/>
+        </w:rPr>
+      </w:r>
+    </w:p>
+    <w:p>
+      <w:pPr>
+        <w:rPr>
+          <w:rFonts w:ascii="Times New Roman" w:cs="Times New Roman" w:eastAsia="Times New Roman" w:hAnsi="Times New Roman"/>
+          <w:sz w:val="24"/>
+          <w:szCs w:val="24"/>
+        </w:rPr>
+      </w:pPr>
+      <w:r>
+        <w:rPr>
+          <w:rtl w:val="0"/>
+        </w:rPr>
+      </w:r>
+    </w:p>
+    <w:p>
+      <w:pPr>
+        <w:rPr>
+          <w:rFonts w:ascii="Times New Roman" w:cs="Times New Roman" w:eastAsia="Times New Roman" w:hAnsi="Times New Roman"/>
+          <w:sz w:val="24"/>
+          <w:szCs w:val="24"/>
+        </w:rPr>
+      </w:pPr>
+      <w:r>
+        <w:rPr>
+          <w:rtl w:val="0"/>
+        </w:rPr>
+      </w:r>
+    </w:p>
+    <w:p>
+      <w:pPr>
+        <w:rPr>
+          <w:rFonts w:ascii="Times New Roman" w:cs="Times New Roman" w:eastAsia="Times New Roman" w:hAnsi="Times New Roman"/>
+          <w:sz w:val="24"/>
+          <w:szCs w:val="24"/>
+        </w:rPr>
+      </w:pPr>
+      <w:r>
+        <w:rPr>
+          <w:rtl w:val="0"/>
+        </w:rPr>
+      </w:r>
+    </w:p>
+    <w:p>
+      <w:pPr>
+        <w:rPr>
+          <w:rFonts w:ascii="Times New Roman" w:cs="Times New Roman" w:eastAsia="Times New Roman" w:hAnsi="Times New Roman"/>
+          <w:sz w:val="24"/>
+          <w:szCs w:val="24"/>
+        </w:rPr>
+      </w:pPr>
+      <w:r>
+        <w:rPr>
+          <w:rtl w:val="0"/>
+        </w:rPr>
+      </w:r>
+    </w:p>
+    <w:p>
+      <w:pPr>
+        <w:rPr>
+          <w:rFonts w:ascii="Times New Roman" w:cs="Times New Roman" w:eastAsia="Times New Roman" w:hAnsi="Times New Roman"/>
+          <w:sz w:val="24"/>
+          <w:szCs w:val="24"/>
+        </w:rPr>
+      </w:pPr>
+      <w:r>
+        <w:rPr>
+          <w:rtl w:val="0"/>
+        </w:rPr>
+      </w:r>
+    </w:p>
+    <w:p>
+      <w:pPr>
+        <w:rPr>
+          <w:rFonts w:ascii="Times New Roman" w:cs="Times New Roman" w:eastAsia="Times New Roman" w:hAnsi="Times New Roman"/>
+          <w:sz w:val="24"/>
+          <w:szCs w:val="24"/>
+        </w:rPr>
+      </w:pPr>
+      <w:r>
+        <w:rPr>
+          <w:rFonts w:ascii="Times New Roman" w:cs="Times New Roman" w:eastAsia="Times New Roman" w:hAnsi="Times New Roman"/>
+          <w:sz w:val="24"/>
+          <w:szCs w:val="24"/>
+        </w:rPr>
+        <w:drawing>
+          <wp:inline distB="114300" distT="114300" distL="114300" distR="114300">
+            <wp:extent cx="5943600" cy="3149600"/>
+            <wp:effectExtent b="0" l="0" r="0" t="0"/>
+            <wp:docPr id="11" name="image3.png"/>
+            <a:graphic>
+              <a:graphicData uri="http://schemas.openxmlformats.org/drawingml/2006/picture">
+                <pic:pic>
+                  <pic:nvPicPr>
+                    <pic:cNvPr id="0" name="image3.png"/>
+                    <pic:cNvPicPr preferRelativeResize="0"/>
+                  </pic:nvPicPr>
+                  <pic:blipFill>
+                    <a:blip r:embed="rId24"/>
+                    <a:srcRect b="0" l="0" r="0" t="0"/>
+                    <a:stretch>
+                      <a:fillRect/>
+                    </a:stretch>
+                  </pic:blipFill>
+                  <pic:spPr>
+                    <a:xfrm>
+                      <a:off x="0" y="0"/>
+                      <a:ext cx="5943600" cy="3149600"/>
+                    </a:xfrm>
+                    <a:prstGeom prst="rect"/>
+                    <a:ln/>
+                  </pic:spPr>
+                </pic:pic>
+              </a:graphicData>
+            </a:graphic>
+          </wp:inline>
+        </w:drawing>
+      </w:r>
+      <w:r>
+        <w:rPr>
+          <w:rtl w:val="0"/>
+        </w:rPr>
+      </w:r>
+    </w:p>
+    <w:p>
+      <w:pPr>
+        <w:rPr>
+          <w:rFonts w:ascii="Times New Roman" w:cs="Times New Roman" w:eastAsia="Times New Roman" w:hAnsi="Times New Roman"/>
+          <w:sz w:val="24"/>
+          <w:szCs w:val="24"/>
+        </w:rPr>
+      </w:pPr>
+      <w:r>
+        <w:rPr>
+          <w:rtl w:val="0"/>
+        </w:rPr>
+      </w:r>
+    </w:p>
+    <w:p>
+      <w:pPr>
+        <w:rPr>
+          <w:rFonts w:ascii="Times New Roman" w:cs="Times New Roman" w:eastAsia="Times New Roman" w:hAnsi="Times New Roman"/>
+          <w:sz w:val="24"/>
+          <w:szCs w:val="24"/>
+        </w:rPr>
+      </w:pPr>
+      <w:r>
+        <w:rPr>
+          <w:rFonts w:ascii="Times New Roman" w:cs="Times New Roman" w:eastAsia="Times New Roman" w:hAnsi="Times New Roman"/>
+          <w:sz w:val="24"/>
+          <w:szCs w:val="24"/>
+        </w:rPr>
+        <w:drawing>
+          <wp:inline distB="114300" distT="114300" distL="114300" distR="114300">
+            <wp:extent cx="5943600" cy="3187700"/>
+            <wp:effectExtent b="0" l="0" r="0" t="0"/>
+            <wp:docPr id="2" name="image4.png"/>
+            <a:graphic>
+              <a:graphicData uri="http://schemas.openxmlformats.org/drawingml/2006/picture">
+                <pic:pic>
+                  <pic:nvPicPr>
+                    <pic:cNvPr id="0" name="image4.png"/>
+                    <pic:cNvPicPr preferRelativeResize="0"/>
+                  </pic:nvPicPr>
+                  <pic:blipFill>
+                    <a:blip r:embed="rId25"/>
+                    <a:srcRect b="0" l="0" r="0" t="0"/>
+                    <a:stretch>
+                      <a:fillRect/>
+                    </a:stretch>
+                  </pic:blipFill>
+                  <pic:spPr>
+                    <a:xfrm>
+                      <a:off x="0" y="0"/>
+                      <a:ext cx="5943600" cy="3187700"/>
                     </a:xfrm>
                     <a:prstGeom prst="rect"/>
                     <a:ln/>

</xml_diff>